<commit_message>
Uebungsblatt 3 Beispiel um Kommentare erweitert
</commit_message>
<xml_diff>
--- a/TutoriumsAufgaben/doc/termin03/Uebungsblatt3.docx
+++ b/TutoriumsAufgaben/doc/termin03/Uebungsblatt3.docx
@@ -67,13 +67,7 @@
         <w:t>boolean Feld</w:t>
       </w:r>
       <w:r>
-        <w:t xml:space="preserve"> repr</w:t>
-      </w:r>
-      <w:r>
-        <w:t>ae</w:t>
-      </w:r>
-      <w:r>
-        <w:t>sentiert</w:t>
+        <w:t xml:space="preserve"> repraesentiert</w:t>
       </w:r>
       <w:r>
         <w:t xml:space="preserve"> werden</w:t>
@@ -110,15 +104,7 @@
         <w:t>zurueckliefert, wenn der Kuehlschrank voll ist, also a</w:t>
       </w:r>
       <w:r>
-        <w:t>lle Gegenstaende vorhanden sind, und eine Methode welche den Kuehlschrank um alles aufstockt was nicht bereits vorhanden ist</w:t>
-      </w:r>
-      <w:proofErr w:type="gramStart"/>
-      <w:r>
-        <w:t>.(</w:t>
-      </w:r>
-      <w:proofErr w:type="gramEnd"/>
-      <w:r>
-        <w:t xml:space="preserve">Also nicht einfach alles auf </w:t>
+        <w:t xml:space="preserve">lle Gegenstaende vorhanden sind, und eine Methode welche den Kuehlschrank um alles aufstockt was nicht bereits vorhanden ist.(Also nicht einfach alles auf </w:t>
       </w:r>
       <w:r>
         <w:rPr>
@@ -152,34 +138,7 @@
         </w:numPr>
       </w:pPr>
       <w:r>
-        <w:t xml:space="preserve">Erstellt außerdem eine Methode die mehrere Gegenstaende gleichzeitig verbraucht, oder eine </w:t>
-      </w:r>
-      <w:r>
-        <w:t>Benachrichtigung auf der Konsole ausgiebt</w:t>
-      </w:r>
-      <w:r>
-        <w:t>,</w:t>
-      </w:r>
-      <w:r>
-        <w:t xml:space="preserve"> wenn </w:t>
-      </w:r>
-      <w:r>
-        <w:t xml:space="preserve">mindestens einer der </w:t>
-      </w:r>
-      <w:r>
-        <w:t>Gegensta</w:t>
-      </w:r>
-      <w:r>
-        <w:t>e</w:t>
-      </w:r>
-      <w:r>
-        <w:t>nd</w:t>
-      </w:r>
-      <w:r>
-        <w:t>e</w:t>
-      </w:r>
-      <w:r>
-        <w:t xml:space="preserve"> nicht vorhanden ist.</w:t>
+        <w:t>Erstellt außerdem eine Methode die mehrere Gegenstaende gleichzeitig verbraucht, oder eine Benachrichtigung auf der Konsole ausgiebt, wenn mindestens einer der Gegenstaende nicht vorhanden ist.</w:t>
       </w:r>
     </w:p>
     <w:p>
@@ -289,10 +248,8 @@
           <w:rFonts w:ascii="Consolas" w:hAnsi="Consolas" w:cs="Consolas"/>
           <w:sz w:val="20"/>
           <w:szCs w:val="20"/>
-          <w:lang w:val="en-GB"/>
-        </w:rPr>
-      </w:pPr>
-      <w:proofErr w:type="gramStart"/>
+        </w:rPr>
+      </w:pPr>
       <w:r>
         <w:rPr>
           <w:rFonts w:ascii="Consolas" w:hAnsi="Consolas" w:cs="Consolas"/>
@@ -300,17 +257,14 @@
           <w:bCs/>
           <w:sz w:val="20"/>
           <w:szCs w:val="20"/>
-          <w:lang w:val="en-GB"/>
         </w:rPr>
         <w:t>int</w:t>
       </w:r>
-      <w:proofErr w:type="gramEnd"/>
       <w:r>
         <w:rPr>
           <w:rFonts w:ascii="Consolas" w:hAnsi="Consolas" w:cs="Consolas"/>
           <w:sz w:val="20"/>
           <w:szCs w:val="20"/>
-          <w:lang w:val="en-GB"/>
         </w:rPr>
         <w:t xml:space="preserve"> </w:t>
       </w:r>
@@ -321,7 +275,6 @@
           <w:bCs/>
           <w:sz w:val="20"/>
           <w:szCs w:val="20"/>
-          <w:lang w:val="en-GB"/>
         </w:rPr>
         <w:t>i</w:t>
       </w:r>
@@ -330,9 +283,16 @@
           <w:rFonts w:ascii="Consolas" w:hAnsi="Consolas" w:cs="Consolas"/>
           <w:sz w:val="20"/>
           <w:szCs w:val="20"/>
-          <w:lang w:val="en-GB"/>
         </w:rPr>
         <w:t xml:space="preserve"> = 0;</w:t>
+      </w:r>
+      <w:r>
+        <w:rPr>
+          <w:rFonts w:ascii="Consolas" w:hAnsi="Consolas" w:cs="Consolas"/>
+          <w:sz w:val="20"/>
+          <w:szCs w:val="20"/>
+        </w:rPr>
+        <w:t xml:space="preserve"> //Wir initieren uns eine Zählvariable</w:t>
       </w:r>
     </w:p>
     <w:p>
@@ -351,10 +311,8 @@
           <w:rFonts w:ascii="Consolas" w:hAnsi="Consolas" w:cs="Consolas"/>
           <w:sz w:val="20"/>
           <w:szCs w:val="20"/>
-          <w:lang w:val="en-GB"/>
-        </w:rPr>
-      </w:pPr>
-      <w:proofErr w:type="gramStart"/>
+        </w:rPr>
+      </w:pPr>
       <w:r>
         <w:rPr>
           <w:rFonts w:ascii="Consolas" w:hAnsi="Consolas" w:cs="Consolas"/>
@@ -362,7 +320,6 @@
           <w:bCs/>
           <w:sz w:val="20"/>
           <w:szCs w:val="20"/>
-          <w:lang w:val="en-GB"/>
         </w:rPr>
         <w:t>while</w:t>
       </w:r>
@@ -371,19 +328,32 @@
           <w:rFonts w:ascii="Consolas" w:hAnsi="Consolas" w:cs="Consolas"/>
           <w:sz w:val="20"/>
           <w:szCs w:val="20"/>
-          <w:lang w:val="en-GB"/>
-        </w:rPr>
-        <w:t>(</w:t>
-      </w:r>
-      <w:proofErr w:type="gramEnd"/>
+        </w:rPr>
+        <w:t>(i &lt;= 5)</w:t>
+      </w:r>
       <w:r>
         <w:rPr>
           <w:rFonts w:ascii="Consolas" w:hAnsi="Consolas" w:cs="Consolas"/>
           <w:sz w:val="20"/>
           <w:szCs w:val="20"/>
-          <w:lang w:val="en-GB"/>
-        </w:rPr>
-        <w:t>i &lt;= 5) {</w:t>
+        </w:rPr>
+        <w:t>{</w:t>
+      </w:r>
+      <w:r>
+        <w:rPr>
+          <w:rFonts w:ascii="Consolas" w:hAnsi="Consolas" w:cs="Consolas"/>
+          <w:sz w:val="20"/>
+          <w:szCs w:val="20"/>
+        </w:rPr>
+        <w:t xml:space="preserve">//Solange der Ausdruck </w:t>
+      </w:r>
+      <w:r>
+        <w:rPr>
+          <w:rFonts w:ascii="Consolas" w:hAnsi="Consolas" w:cs="Consolas"/>
+          <w:sz w:val="20"/>
+          <w:szCs w:val="20"/>
+        </w:rPr>
+        <w:t>true ergibt wird die Schleife ausgefuehrt</w:t>
       </w:r>
     </w:p>
     <w:p>
@@ -402,7 +372,6 @@
           <w:rFonts w:ascii="Consolas" w:hAnsi="Consolas" w:cs="Consolas"/>
           <w:sz w:val="20"/>
           <w:szCs w:val="20"/>
-          <w:lang w:val="en-GB"/>
         </w:rPr>
       </w:pPr>
       <w:r>
@@ -410,11 +379,9 @@
           <w:rFonts w:ascii="Consolas" w:hAnsi="Consolas" w:cs="Consolas"/>
           <w:sz w:val="20"/>
           <w:szCs w:val="20"/>
-          <w:lang w:val="en-GB"/>
         </w:rPr>
         <w:tab/>
       </w:r>
-      <w:proofErr w:type="gramStart"/>
       <w:r>
         <w:rPr>
           <w:rFonts w:ascii="Consolas" w:hAnsi="Consolas" w:cs="Consolas"/>
@@ -422,7 +389,6 @@
           <w:bCs/>
           <w:sz w:val="20"/>
           <w:szCs w:val="20"/>
-          <w:lang w:val="en-GB"/>
         </w:rPr>
         <w:t>System</w:t>
       </w:r>
@@ -431,7 +397,6 @@
           <w:rFonts w:ascii="Consolas" w:hAnsi="Consolas" w:cs="Consolas"/>
           <w:sz w:val="20"/>
           <w:szCs w:val="20"/>
-          <w:lang w:val="en-GB"/>
         </w:rPr>
         <w:t>.</w:t>
       </w:r>
@@ -444,7 +409,6 @@
           <w:iCs/>
           <w:sz w:val="20"/>
           <w:szCs w:val="20"/>
-          <w:lang w:val="en-GB"/>
         </w:rPr>
         <w:t>out</w:t>
       </w:r>
@@ -453,19 +417,24 @@
           <w:rFonts w:ascii="Consolas" w:hAnsi="Consolas" w:cs="Consolas"/>
           <w:sz w:val="20"/>
           <w:szCs w:val="20"/>
-          <w:lang w:val="en-GB"/>
-        </w:rPr>
-        <w:t>.println(</w:t>
-      </w:r>
-      <w:proofErr w:type="gramEnd"/>
+        </w:rPr>
+        <w:t>.println(i);</w:t>
+      </w:r>
       <w:r>
         <w:rPr>
           <w:rFonts w:ascii="Consolas" w:hAnsi="Consolas" w:cs="Consolas"/>
           <w:sz w:val="20"/>
           <w:szCs w:val="20"/>
-          <w:lang w:val="en-GB"/>
-        </w:rPr>
-        <w:t>i);</w:t>
+        </w:rPr>
+        <w:t xml:space="preserve"> //</w:t>
+      </w:r>
+      <w:r>
+        <w:rPr>
+          <w:rFonts w:ascii="Consolas" w:hAnsi="Consolas" w:cs="Consolas"/>
+          <w:sz w:val="20"/>
+          <w:szCs w:val="20"/>
+        </w:rPr>
+        <w:t>Unsere zu wiederholende Aktion</w:t>
       </w:r>
     </w:p>
     <w:p>
@@ -491,7 +460,6 @@
           <w:rFonts w:ascii="Consolas" w:hAnsi="Consolas" w:cs="Consolas"/>
           <w:sz w:val="20"/>
           <w:szCs w:val="20"/>
-          <w:lang w:val="en-GB"/>
         </w:rPr>
         <w:tab/>
       </w:r>
@@ -528,11 +496,44 @@
           <w:sz w:val="20"/>
           <w:szCs w:val="20"/>
         </w:rPr>
-        <w:t>}</w:t>
+        <w:t xml:space="preserve">      </w:t>
+      </w:r>
+      <w:r>
+        <w:rPr>
+          <w:rFonts w:ascii="Consolas" w:hAnsi="Consolas" w:cs="Consolas"/>
+          <w:sz w:val="20"/>
+          <w:szCs w:val="20"/>
+        </w:rPr>
+        <w:t>//Zum Schluss erhoehen wir den Zaehler, damit die Schleife nicht endlos</w:t>
+      </w:r>
+      <w:r>
+        <w:rPr>
+          <w:rFonts w:ascii="Consolas" w:hAnsi="Consolas" w:cs="Consolas"/>
+          <w:sz w:val="20"/>
+          <w:szCs w:val="20"/>
+        </w:rPr>
+        <w:br/>
+        <w:t xml:space="preserve">      </w:t>
+      </w:r>
+      <w:bookmarkStart w:id="0" w:name="_GoBack"/>
+      <w:bookmarkEnd w:id="0"/>
+      <w:r>
+        <w:rPr>
+          <w:rFonts w:ascii="Consolas" w:hAnsi="Consolas" w:cs="Consolas"/>
+          <w:sz w:val="20"/>
+          <w:szCs w:val="20"/>
+        </w:rPr>
+        <w:t>//ausgefuehrt wird.</w:t>
       </w:r>
     </w:p>
     <w:p>
       <w:pPr>
+        <w:pBdr>
+          <w:top w:val="single" w:sz="4" w:space="1" w:color="auto"/>
+          <w:left w:val="single" w:sz="4" w:space="4" w:color="auto"/>
+          <w:bottom w:val="single" w:sz="4" w:space="1" w:color="auto"/>
+          <w:right w:val="single" w:sz="4" w:space="4" w:color="auto"/>
+        </w:pBdr>
         <w:autoSpaceDE w:val="0"/>
         <w:autoSpaceDN w:val="0"/>
         <w:adjustRightInd w:val="0"/>
@@ -543,8 +544,27 @@
           <w:szCs w:val="20"/>
         </w:rPr>
       </w:pPr>
-      <w:bookmarkStart w:id="0" w:name="_GoBack"/>
-      <w:bookmarkEnd w:id="0"/>
+      <w:r>
+        <w:rPr>
+          <w:rFonts w:ascii="Consolas" w:hAnsi="Consolas" w:cs="Consolas"/>
+          <w:sz w:val="20"/>
+          <w:szCs w:val="20"/>
+        </w:rPr>
+        <w:t>}</w:t>
+      </w:r>
+    </w:p>
+    <w:p>
+      <w:pPr>
+        <w:autoSpaceDE w:val="0"/>
+        <w:autoSpaceDN w:val="0"/>
+        <w:adjustRightInd w:val="0"/>
+        <w:spacing w:after="0" w:line="240" w:lineRule="auto"/>
+        <w:rPr>
+          <w:rFonts w:ascii="Consolas" w:hAnsi="Consolas" w:cs="Consolas"/>
+          <w:sz w:val="20"/>
+          <w:szCs w:val="20"/>
+        </w:rPr>
+      </w:pPr>
     </w:p>
     <w:sectPr>
       <w:headerReference w:type="default" r:id="rId8"/>
@@ -602,7 +622,7 @@
       <w:rPr>
         <w:noProof/>
       </w:rPr>
-      <w:t>18.10.2015</w:t>
+      <w:t>19.10.2015</w:t>
     </w:r>
     <w:r>
       <w:fldChar w:fldCharType="end"/>
@@ -622,6 +642,7 @@
           <w:docPartUnique/>
         </w:docPartObj>
       </w:sdtPr>
+      <w:sdtEndPr/>
       <w:sdtContent>
         <w:sdt>
           <w:sdtPr>
@@ -631,6 +652,7 @@
               <w:docPartUnique/>
             </w:docPartObj>
           </w:sdtPr>
+          <w:sdtEndPr/>
           <w:sdtContent>
             <w:r>
               <w:t xml:space="preserve">Seite </w:t>

</xml_diff>

<commit_message>
Übungen um 3te Aufgabe erweitert
</commit_message>
<xml_diff>
--- a/TutoriumsAufgaben/doc/termin03/Uebungsblatt3.docx
+++ b/TutoriumsAufgaben/doc/termin03/Uebungsblatt3.docx
@@ -104,7 +104,15 @@
         <w:t>zurueckliefert, wenn der Kuehlschrank voll ist, also a</w:t>
       </w:r>
       <w:r>
-        <w:t xml:space="preserve">lle Gegenstaende vorhanden sind, und eine Methode welche den Kuehlschrank um alles aufstockt was nicht bereits vorhanden ist.(Also nicht einfach alles auf </w:t>
+        <w:t>lle Gegenstaende vorhanden sind, und eine Methode welche den Kuehlschrank um alles aufstockt was nicht bereits vorhanden ist</w:t>
+      </w:r>
+      <w:proofErr w:type="gramStart"/>
+      <w:r>
+        <w:t>.(</w:t>
+      </w:r>
+      <w:proofErr w:type="gramEnd"/>
+      <w:r>
+        <w:t xml:space="preserve">Also nicht einfach alles auf </w:t>
       </w:r>
       <w:r>
         <w:rPr>
@@ -146,10 +154,113 @@
         <w:pStyle w:val="berschrift1"/>
       </w:pPr>
       <w:r>
+        <w:t>Übung 2 Objekte benutzen Objekte</w:t>
+      </w:r>
+    </w:p>
+    <w:p>
+      <w:pPr>
+        <w:pStyle w:val="Listenabsatz"/>
+        <w:numPr>
+          <w:ilvl w:val="0"/>
+          <w:numId w:val="11"/>
+        </w:numPr>
+      </w:pPr>
+      <w:r>
+        <w:t>Erzeugt eine Klasse Konto.</w:t>
+      </w:r>
+    </w:p>
+    <w:p>
+      <w:pPr>
+        <w:pStyle w:val="Listenabsatz"/>
+        <w:numPr>
+          <w:ilvl w:val="0"/>
+          <w:numId w:val="11"/>
+        </w:numPr>
+      </w:pPr>
+      <w:r>
+        <w:t>Jedes Objekt der Klasse sollte einen Saldowert besitzen.</w:t>
+      </w:r>
+    </w:p>
+    <w:p>
+      <w:pPr>
+        <w:pStyle w:val="Listenabsatz"/>
+        <w:numPr>
+          <w:ilvl w:val="0"/>
+          <w:numId w:val="11"/>
+        </w:numPr>
+      </w:pPr>
+      <w:r>
+        <w:t>Erweitert die Klasse nun um Methoden um den Saldowert um einen uebergebenen Wert zu erhoehen oder verringern.</w:t>
+      </w:r>
+    </w:p>
+    <w:p>
+      <w:pPr>
+        <w:pStyle w:val="Listenabsatz"/>
+        <w:numPr>
+          <w:ilvl w:val="0"/>
+          <w:numId w:val="11"/>
+        </w:numPr>
+      </w:pPr>
+      <w:r>
+        <w:t>Erzeugt nun eine neue Klasse Ueberweisungsmanager, welche eine Methode „</w:t>
+      </w:r>
+      <w:r>
+        <w:rPr>
+          <w:rFonts w:ascii="Consolas" w:hAnsi="Consolas" w:cs="Consolas"/>
+        </w:rPr>
+        <w:t>ueberweisen(Konto quellKonte, Konto zielKonto, int betrag)</w:t>
+      </w:r>
+      <w:r>
+        <w:t>“</w:t>
+      </w:r>
+      <w:r>
+        <w:t xml:space="preserve"> definiert.</w:t>
+      </w:r>
+      <w:bookmarkStart w:id="0" w:name="_GoBack"/>
+      <w:bookmarkEnd w:id="0"/>
+    </w:p>
+    <w:p>
+      <w:pPr>
+        <w:pStyle w:val="Listenabsatz"/>
+        <w:numPr>
+          <w:ilvl w:val="0"/>
+          <w:numId w:val="11"/>
+        </w:numPr>
+      </w:pPr>
+      <w:r>
+        <w:t>Ueberlegt euch nun wie man verhindern könnte, dass Konten ihren Saldo überziehen</w:t>
+      </w:r>
+      <w:r>
+        <w:t xml:space="preserve"> und schreibt eure Ueberlegungen auf</w:t>
+      </w:r>
+      <w:r>
+        <w:t>.</w:t>
+      </w:r>
+    </w:p>
+    <w:p>
+      <w:pPr>
+        <w:pStyle w:val="Listenabsatz"/>
+        <w:numPr>
+          <w:ilvl w:val="0"/>
+          <w:numId w:val="11"/>
+        </w:numPr>
+      </w:pPr>
+      <w:r>
+        <w:t>Versucht nun eure Ueberlegungen zu implementieren.</w:t>
+      </w:r>
+    </w:p>
+    <w:p>
+      <w:pPr>
+        <w:pStyle w:val="berschrift1"/>
+      </w:pPr>
+      <w:r>
         <w:t xml:space="preserve">Übung </w:t>
       </w:r>
       <w:r>
-        <w:t>2 Schleifen</w:t>
+        <w:t>3</w:t>
+      </w:r>
+      <w:r>
+        <w:t xml:space="preserve"> Schleifen</w:t>
       </w:r>
       <w:r>
         <w:t xml:space="preserve"> &amp; Modulo</w:t>
@@ -203,24 +314,25 @@
     </w:p>
     <w:p>
       <w:pPr>
-        <w:ind w:left="360"/>
-      </w:pPr>
+        <w:rPr>
+          <w:rFonts w:asciiTheme="majorHAnsi" w:eastAsiaTheme="majorEastAsia" w:hAnsiTheme="majorHAnsi" w:cstheme="majorBidi"/>
+          <w:b/>
+          <w:bCs/>
+          <w:color w:val="365F91" w:themeColor="accent1" w:themeShade="BF"/>
+          <w:sz w:val="28"/>
+          <w:szCs w:val="28"/>
+        </w:rPr>
+      </w:pPr>
+      <w:r>
+        <w:br w:type="page"/>
+      </w:r>
     </w:p>
     <w:p>
       <w:pPr>
-        <w:ind w:left="360"/>
-      </w:pPr>
-    </w:p>
-    <w:p>
-      <w:pPr>
-        <w:ind w:left="360"/>
-      </w:pPr>
-    </w:p>
-    <w:p>
-      <w:pPr>
         <w:pStyle w:val="berschrift1"/>
       </w:pPr>
       <w:r>
+        <w:lastRenderedPageBreak/>
         <w:t>Beispiel:</w:t>
       </w:r>
     </w:p>
@@ -292,7 +404,23 @@
           <w:sz w:val="20"/>
           <w:szCs w:val="20"/>
         </w:rPr>
-        <w:t xml:space="preserve"> //Wir initieren uns eine Zählvariable</w:t>
+        <w:t xml:space="preserve"> //Wir initieren </w:t>
+      </w:r>
+      <w:r>
+        <w:rPr>
+          <w:rFonts w:ascii="Consolas" w:hAnsi="Consolas" w:cs="Consolas"/>
+          <w:sz w:val="20"/>
+          <w:szCs w:val="20"/>
+        </w:rPr>
+        <w:t>zu Beginn</w:t>
+      </w:r>
+      <w:r>
+        <w:rPr>
+          <w:rFonts w:ascii="Consolas" w:hAnsi="Consolas" w:cs="Consolas"/>
+          <w:sz w:val="20"/>
+          <w:szCs w:val="20"/>
+        </w:rPr>
+        <w:t xml:space="preserve"> eine Zählvariable</w:t>
       </w:r>
     </w:p>
     <w:p>
@@ -515,8 +643,6 @@
         <w:br/>
         <w:t xml:space="preserve">      </w:t>
       </w:r>
-      <w:bookmarkStart w:id="0" w:name="_GoBack"/>
-      <w:bookmarkEnd w:id="0"/>
       <w:r>
         <w:rPr>
           <w:rFonts w:ascii="Consolas" w:hAnsi="Consolas" w:cs="Consolas"/>
@@ -552,19 +678,6 @@
         </w:rPr>
         <w:t>}</w:t>
       </w:r>
-    </w:p>
-    <w:p>
-      <w:pPr>
-        <w:autoSpaceDE w:val="0"/>
-        <w:autoSpaceDN w:val="0"/>
-        <w:adjustRightInd w:val="0"/>
-        <w:spacing w:after="0" w:line="240" w:lineRule="auto"/>
-        <w:rPr>
-          <w:rFonts w:ascii="Consolas" w:hAnsi="Consolas" w:cs="Consolas"/>
-          <w:sz w:val="20"/>
-          <w:szCs w:val="20"/>
-        </w:rPr>
-      </w:pPr>
     </w:p>
     <w:sectPr>
       <w:headerReference w:type="default" r:id="rId8"/>
@@ -622,7 +735,7 @@
       <w:rPr>
         <w:noProof/>
       </w:rPr>
-      <w:t>19.10.2015</w:t>
+      <w:t>20.10.2015</w:t>
     </w:r>
     <w:r>
       <w:fldChar w:fldCharType="end"/>
@@ -688,7 +801,7 @@
                 <w:bCs/>
                 <w:noProof/>
               </w:rPr>
-              <w:t>1</w:t>
+              <w:t>2</w:t>
             </w:r>
             <w:r>
               <w:rPr>
@@ -733,7 +846,7 @@
                 <w:bCs/>
                 <w:noProof/>
               </w:rPr>
-              <w:t>1</w:t>
+              <w:t>2</w:t>
             </w:r>
             <w:r>
               <w:rPr>
@@ -1520,6 +1633,92 @@
     </w:lvl>
   </w:abstractNum>
   <w:abstractNum w:abstractNumId="6">
+    <w:nsid w:val="422B24D1"/>
+    <w:multiLevelType w:val="hybridMultilevel"/>
+    <w:tmpl w:val="22AA2FEC"/>
+    <w:lvl w:ilvl="0" w:tplc="0407000F">
+      <w:start w:val="1"/>
+      <w:numFmt w:val="decimal"/>
+      <w:lvlText w:val="%1."/>
+      <w:lvlJc w:val="left"/>
+      <w:pPr>
+        <w:ind w:left="720" w:hanging="360"/>
+      </w:pPr>
+    </w:lvl>
+    <w:lvl w:ilvl="1" w:tplc="04070019" w:tentative="1">
+      <w:start w:val="1"/>
+      <w:numFmt w:val="lowerLetter"/>
+      <w:lvlText w:val="%2."/>
+      <w:lvlJc w:val="left"/>
+      <w:pPr>
+        <w:ind w:left="1440" w:hanging="360"/>
+      </w:pPr>
+    </w:lvl>
+    <w:lvl w:ilvl="2" w:tplc="0407001B" w:tentative="1">
+      <w:start w:val="1"/>
+      <w:numFmt w:val="lowerRoman"/>
+      <w:lvlText w:val="%3."/>
+      <w:lvlJc w:val="right"/>
+      <w:pPr>
+        <w:ind w:left="2160" w:hanging="180"/>
+      </w:pPr>
+    </w:lvl>
+    <w:lvl w:ilvl="3" w:tplc="0407000F" w:tentative="1">
+      <w:start w:val="1"/>
+      <w:numFmt w:val="decimal"/>
+      <w:lvlText w:val="%4."/>
+      <w:lvlJc w:val="left"/>
+      <w:pPr>
+        <w:ind w:left="2880" w:hanging="360"/>
+      </w:pPr>
+    </w:lvl>
+    <w:lvl w:ilvl="4" w:tplc="04070019" w:tentative="1">
+      <w:start w:val="1"/>
+      <w:numFmt w:val="lowerLetter"/>
+      <w:lvlText w:val="%5."/>
+      <w:lvlJc w:val="left"/>
+      <w:pPr>
+        <w:ind w:left="3600" w:hanging="360"/>
+      </w:pPr>
+    </w:lvl>
+    <w:lvl w:ilvl="5" w:tplc="0407001B" w:tentative="1">
+      <w:start w:val="1"/>
+      <w:numFmt w:val="lowerRoman"/>
+      <w:lvlText w:val="%6."/>
+      <w:lvlJc w:val="right"/>
+      <w:pPr>
+        <w:ind w:left="4320" w:hanging="180"/>
+      </w:pPr>
+    </w:lvl>
+    <w:lvl w:ilvl="6" w:tplc="0407000F" w:tentative="1">
+      <w:start w:val="1"/>
+      <w:numFmt w:val="decimal"/>
+      <w:lvlText w:val="%7."/>
+      <w:lvlJc w:val="left"/>
+      <w:pPr>
+        <w:ind w:left="5040" w:hanging="360"/>
+      </w:pPr>
+    </w:lvl>
+    <w:lvl w:ilvl="7" w:tplc="04070019" w:tentative="1">
+      <w:start w:val="1"/>
+      <w:numFmt w:val="lowerLetter"/>
+      <w:lvlText w:val="%8."/>
+      <w:lvlJc w:val="left"/>
+      <w:pPr>
+        <w:ind w:left="5760" w:hanging="360"/>
+      </w:pPr>
+    </w:lvl>
+    <w:lvl w:ilvl="8" w:tplc="0407001B" w:tentative="1">
+      <w:start w:val="1"/>
+      <w:numFmt w:val="lowerRoman"/>
+      <w:lvlText w:val="%9."/>
+      <w:lvlJc w:val="right"/>
+      <w:pPr>
+        <w:ind w:left="6480" w:hanging="180"/>
+      </w:pPr>
+    </w:lvl>
+  </w:abstractNum>
+  <w:abstractNum w:abstractNumId="7">
     <w:nsid w:val="55387AA9"/>
     <w:multiLevelType w:val="hybridMultilevel"/>
     <w:tmpl w:val="3094F8F8"/>
@@ -1632,7 +1831,7 @@
       </w:rPr>
     </w:lvl>
   </w:abstractNum>
-  <w:abstractNum w:abstractNumId="7">
+  <w:abstractNum w:abstractNumId="8">
     <w:nsid w:val="56245B91"/>
     <w:multiLevelType w:val="hybridMultilevel"/>
     <w:tmpl w:val="080632AA"/>
@@ -1718,7 +1917,7 @@
       </w:pPr>
     </w:lvl>
   </w:abstractNum>
-  <w:abstractNum w:abstractNumId="8">
+  <w:abstractNum w:abstractNumId="9">
     <w:nsid w:val="57A64F33"/>
     <w:multiLevelType w:val="hybridMultilevel"/>
     <w:tmpl w:val="204447F4"/>
@@ -1831,7 +2030,7 @@
       </w:rPr>
     </w:lvl>
   </w:abstractNum>
-  <w:abstractNum w:abstractNumId="9">
+  <w:abstractNum w:abstractNumId="10">
     <w:nsid w:val="6A1E500B"/>
     <w:multiLevelType w:val="hybridMultilevel"/>
     <w:tmpl w:val="059C7168"/>
@@ -1924,7 +2123,7 @@
     <w:abstractNumId w:val="3"/>
   </w:num>
   <w:num w:numId="3">
-    <w:abstractNumId w:val="6"/>
+    <w:abstractNumId w:val="7"/>
   </w:num>
   <w:num w:numId="4">
     <w:abstractNumId w:val="4"/>
@@ -1939,13 +2138,16 @@
     <w:abstractNumId w:val="2"/>
   </w:num>
   <w:num w:numId="8">
-    <w:abstractNumId w:val="7"/>
+    <w:abstractNumId w:val="8"/>
   </w:num>
   <w:num w:numId="9">
-    <w:abstractNumId w:val="8"/>
+    <w:abstractNumId w:val="9"/>
   </w:num>
   <w:num w:numId="10">
-    <w:abstractNumId w:val="9"/>
+    <w:abstractNumId w:val="10"/>
+  </w:num>
+  <w:num w:numId="11">
+    <w:abstractNumId w:val="6"/>
   </w:num>
 </w:numbering>
 </file>

</xml_diff>

<commit_message>
something something... stuff is changed
</commit_message>
<xml_diff>
--- a/TutoriumsAufgaben/doc/termin03/Uebungsblatt3.docx
+++ b/TutoriumsAufgaben/doc/termin03/Uebungsblatt3.docx
@@ -216,8 +216,6 @@
       <w:r>
         <w:t xml:space="preserve"> definiert.</w:t>
       </w:r>
-      <w:bookmarkStart w:id="0" w:name="_GoBack"/>
-      <w:bookmarkEnd w:id="0"/>
     </w:p>
     <w:p>
       <w:pPr>
@@ -467,6 +465,16 @@
         </w:rPr>
         <w:t>{</w:t>
       </w:r>
+      <w:r>
+        <w:rPr>
+          <w:rFonts w:ascii="Consolas" w:hAnsi="Consolas" w:cs="Consolas"/>
+          <w:sz w:val="20"/>
+          <w:szCs w:val="20"/>
+        </w:rPr>
+        <w:t xml:space="preserve"> </w:t>
+      </w:r>
+      <w:bookmarkStart w:id="0" w:name="_GoBack"/>
+      <w:bookmarkEnd w:id="0"/>
       <w:r>
         <w:rPr>
           <w:rFonts w:ascii="Consolas" w:hAnsi="Consolas" w:cs="Consolas"/>
@@ -735,7 +743,7 @@
       <w:rPr>
         <w:noProof/>
       </w:rPr>
-      <w:t>20.10.2015</w:t>
+      <w:t>18.01.2016</w:t>
     </w:r>
     <w:r>
       <w:fldChar w:fldCharType="end"/>

</xml_diff>